<commit_message>
Updates for 5/14/13 status meeting
</commit_message>
<xml_diff>
--- a/project_management/internal_meetings/2013/20130514_meeting_minutes.docx
+++ b/project_management/internal_meetings/2013/20130514_meeting_minutes.docx
@@ -2896,7 +2896,13 @@
         <w:rPr>
           <w:rFonts w:ascii="Arial" w:hAnsi="Arial" w:cs="Arial"/>
         </w:rPr>
-        <w:t>Manual verifications are 60-plus percent complete – no surprises so far</w:t>
+        <w:t>Manual verifications complete –</w:t>
+      </w:r>
+      <w:r>
+        <w:rPr>
+          <w:rFonts w:ascii="Arial" w:hAnsi="Arial" w:cs="Arial"/>
+        </w:rPr>
+        <w:t xml:space="preserve"> all pass</w:t>
       </w:r>
       <w:r>
         <w:rPr>
@@ -2958,8 +2964,6 @@
         </w:rPr>
         <w:t>Need to schedule meeting to plan the scope of the next release.</w:t>
       </w:r>
-      <w:bookmarkStart w:id="2" w:name="_GoBack"/>
-      <w:bookmarkEnd w:id="2"/>
     </w:p>
     <w:p>
       <w:pPr>
@@ -3097,6 +3101,24 @@
           <w:rFonts w:ascii="Arial" w:hAnsi="Arial" w:cs="Arial"/>
         </w:rPr>
         <w:t>Functional testing is still pending – will begin once regression testing is complete.</w:t>
+      </w:r>
+    </w:p>
+    <w:p>
+      <w:pPr>
+        <w:numPr>
+          <w:ilvl w:val="2"/>
+          <w:numId w:val="48"/>
+        </w:numPr>
+        <w:jc w:val="left"/>
+        <w:rPr>
+          <w:rFonts w:ascii="Arial" w:hAnsi="Arial" w:cs="Arial"/>
+        </w:rPr>
+      </w:pPr>
+      <w:r>
+        <w:rPr>
+          <w:rFonts w:ascii="Arial" w:hAnsi="Arial" w:cs="Arial"/>
+        </w:rPr>
+        <w:t>Section 508 scan will be run next week.</w:t>
       </w:r>
     </w:p>
     <w:p>
@@ -4017,6 +4039,97 @@
           </w:p>
         </w:tc>
       </w:tr>
+      <w:tr>
+        <w:trPr>
+          <w:trHeight w:val="270"/>
+        </w:trPr>
+        <w:tc>
+          <w:tcPr>
+            <w:tcW w:w="3167" w:type="dxa"/>
+            <w:shd w:val="clear" w:color="auto" w:fill="auto"/>
+          </w:tcPr>
+          <w:p>
+            <w:pPr>
+              <w:ind w:left="0"/>
+              <w:jc w:val="left"/>
+              <w:rPr>
+                <w:rFonts w:ascii="Arial" w:hAnsi="Arial" w:cs="Arial"/>
+              </w:rPr>
+            </w:pPr>
+            <w:r>
+              <w:rPr>
+                <w:rFonts w:ascii="Arial" w:hAnsi="Arial" w:cs="Arial"/>
+              </w:rPr>
+              <w:t>83. Run Section 508 scan on caIntegrator QA Tier.</w:t>
+            </w:r>
+          </w:p>
+        </w:tc>
+        <w:tc>
+          <w:tcPr>
+            <w:tcW w:w="3167" w:type="dxa"/>
+            <w:shd w:val="clear" w:color="auto" w:fill="auto"/>
+          </w:tcPr>
+          <w:p>
+            <w:pPr>
+              <w:ind w:left="0"/>
+              <w:jc w:val="center"/>
+              <w:rPr>
+                <w:rFonts w:ascii="Arial" w:hAnsi="Arial" w:cs="Arial"/>
+              </w:rPr>
+            </w:pPr>
+            <w:r>
+              <w:rPr>
+                <w:rFonts w:ascii="Arial" w:hAnsi="Arial" w:cs="Arial"/>
+              </w:rPr>
+              <w:t>Mike Hunter</w:t>
+            </w:r>
+          </w:p>
+        </w:tc>
+        <w:tc>
+          <w:tcPr>
+            <w:tcW w:w="1583" w:type="dxa"/>
+            <w:shd w:val="clear" w:color="auto" w:fill="auto"/>
+          </w:tcPr>
+          <w:p>
+            <w:pPr>
+              <w:ind w:left="0"/>
+              <w:jc w:val="center"/>
+              <w:rPr>
+                <w:rFonts w:ascii="Arial" w:hAnsi="Arial" w:cs="Arial"/>
+              </w:rPr>
+            </w:pPr>
+            <w:r>
+              <w:rPr>
+                <w:rFonts w:ascii="Arial" w:hAnsi="Arial" w:cs="Arial"/>
+              </w:rPr>
+              <w:t>5/14/2013</w:t>
+            </w:r>
+          </w:p>
+        </w:tc>
+        <w:tc>
+          <w:tcPr>
+            <w:tcW w:w="1584" w:type="dxa"/>
+            <w:shd w:val="clear" w:color="auto" w:fill="auto"/>
+          </w:tcPr>
+          <w:p>
+            <w:pPr>
+              <w:ind w:left="0"/>
+              <w:jc w:val="center"/>
+              <w:rPr>
+                <w:rFonts w:ascii="Arial" w:hAnsi="Arial" w:cs="Arial"/>
+              </w:rPr>
+            </w:pPr>
+            <w:r>
+              <w:rPr>
+                <w:rFonts w:ascii="Arial" w:hAnsi="Arial" w:cs="Arial"/>
+              </w:rPr>
+              <w:t>Assigned</w:t>
+            </w:r>
+            <w:bookmarkStart w:id="2" w:name="_GoBack"/>
+            <w:bookmarkEnd w:id="2"/>
+          </w:p>
+        </w:tc>
+      </w:tr>
     </w:tbl>
     <w:p>
       <w:pPr>
@@ -4060,7 +4173,6 @@
         <w:pStyle w:val="Heading1"/>
       </w:pPr>
       <w:r>
-        <w:lastRenderedPageBreak/>
         <w:t>Next Meeting</w:t>
       </w:r>
     </w:p>
@@ -4260,7 +4372,7 @@
         <w:noProof/>
         <w:sz w:val="20"/>
       </w:rPr>
-      <w:t>3</w:t>
+      <w:t>4</w:t>
     </w:r>
     <w:r>
       <w:rPr>
@@ -4635,17 +4747,17 @@
         <v:path o:extrusionok="f" gradientshapeok="t" o:connecttype="rect"/>
         <o:lock v:ext="edit" aspectratio="t"/>
       </v:shapetype>
-      <v:shape id="_x0000_i1044" type="#_x0000_t75" style="width:3in;height:3in" o:bullet="t"/>
+      <v:shape id="_x0000_i1047" type="#_x0000_t75" style="width:3in;height:3in" o:bullet="t"/>
     </w:pict>
   </w:numPicBullet>
   <w:numPicBullet w:numPicBulletId="1">
     <w:pict>
-      <v:shape id="_x0000_i1045" type="#_x0000_t75" style="width:3in;height:3in" o:bullet="t"/>
+      <v:shape id="_x0000_i1048" type="#_x0000_t75" style="width:3in;height:3in" o:bullet="t"/>
     </w:pict>
   </w:numPicBullet>
   <w:numPicBullet w:numPicBulletId="2">
     <w:pict>
-      <v:shape id="_x0000_i1046" type="#_x0000_t75" style="width:3in;height:3in" o:bullet="t"/>
+      <v:shape id="_x0000_i1049" type="#_x0000_t75" style="width:3in;height:3in" o:bullet="t"/>
     </w:pict>
   </w:numPicBullet>
   <w:abstractNum w:abstractNumId="0">
@@ -14140,7 +14252,7 @@
 </file>
 
 <file path=customXml/itemProps4.xml><?xml version="1.0" encoding="utf-8"?>
-<ds:datastoreItem xmlns:ds="http://schemas.openxmlformats.org/officeDocument/2006/customXml" ds:itemID="{FC39063E-30AE-5249-8FFB-AD9495BAFFE3}">
+<ds:datastoreItem xmlns:ds="http://schemas.openxmlformats.org/officeDocument/2006/customXml" ds:itemID="{C4D5A40D-4409-694E-85B1-B72506688DD8}">
   <ds:schemaRefs>
     <ds:schemaRef ds:uri="http://schemas.openxmlformats.org/officeDocument/2006/bibliography"/>
   </ds:schemaRefs>

</xml_diff>

<commit_message>
Updates after 5/14/13 status call
</commit_message>
<xml_diff>
--- a/project_management/internal_meetings/2013/20130514_meeting_minutes.docx
+++ b/project_management/internal_meetings/2013/20130514_meeting_minutes.docx
@@ -694,6 +694,12 @@
                 <w:lang w:eastAsia="ja-JP"/>
               </w:rPr>
             </w:pPr>
+            <w:r>
+              <w:rPr>
+                <w:lang w:eastAsia="ja-JP"/>
+              </w:rPr>
+              <w:t>X</w:t>
+            </w:r>
           </w:p>
         </w:tc>
       </w:tr>
@@ -778,6 +784,12 @@
                 <w:lang w:eastAsia="ja-JP"/>
               </w:rPr>
             </w:pPr>
+            <w:r>
+              <w:rPr>
+                <w:lang w:eastAsia="ja-JP"/>
+              </w:rPr>
+              <w:t>X</w:t>
+            </w:r>
           </w:p>
         </w:tc>
       </w:tr>
@@ -1115,6 +1127,12 @@
                 <w:lang w:eastAsia="ja-JP"/>
               </w:rPr>
             </w:pPr>
+            <w:r>
+              <w:rPr>
+                <w:lang w:eastAsia="ja-JP"/>
+              </w:rPr>
+              <w:t>X</w:t>
+            </w:r>
           </w:p>
         </w:tc>
       </w:tr>
@@ -1283,6 +1301,12 @@
                 <w:lang w:eastAsia="ja-JP"/>
               </w:rPr>
             </w:pPr>
+            <w:r>
+              <w:rPr>
+                <w:lang w:eastAsia="ja-JP"/>
+              </w:rPr>
+              <w:t>X</w:t>
+            </w:r>
           </w:p>
         </w:tc>
       </w:tr>
@@ -1367,6 +1391,12 @@
                 <w:lang w:eastAsia="ja-JP"/>
               </w:rPr>
             </w:pPr>
+            <w:r>
+              <w:rPr>
+                <w:lang w:eastAsia="ja-JP"/>
+              </w:rPr>
+              <w:t>X</w:t>
+            </w:r>
           </w:p>
         </w:tc>
       </w:tr>
@@ -1535,6 +1565,12 @@
                 <w:lang w:eastAsia="ja-JP"/>
               </w:rPr>
             </w:pPr>
+            <w:r>
+              <w:rPr>
+                <w:lang w:eastAsia="ja-JP"/>
+              </w:rPr>
+              <w:t>X</w:t>
+            </w:r>
           </w:p>
         </w:tc>
       </w:tr>
@@ -1619,6 +1655,12 @@
                 <w:lang w:eastAsia="ja-JP"/>
               </w:rPr>
             </w:pPr>
+            <w:r>
+              <w:rPr>
+                <w:lang w:eastAsia="ja-JP"/>
+              </w:rPr>
+              <w:t>X</w:t>
+            </w:r>
           </w:p>
         </w:tc>
       </w:tr>
@@ -1698,6 +1740,12 @@
                 <w:lang w:eastAsia="ja-JP"/>
               </w:rPr>
             </w:pPr>
+            <w:r>
+              <w:rPr>
+                <w:lang w:eastAsia="ja-JP"/>
+              </w:rPr>
+              <w:t>X</w:t>
+            </w:r>
           </w:p>
         </w:tc>
       </w:tr>
@@ -1861,6 +1909,12 @@
                 <w:lang w:eastAsia="ja-JP"/>
               </w:rPr>
             </w:pPr>
+            <w:r>
+              <w:rPr>
+                <w:lang w:eastAsia="ja-JP"/>
+              </w:rPr>
+              <w:t>X</w:t>
+            </w:r>
           </w:p>
         </w:tc>
       </w:tr>
@@ -2024,6 +2078,12 @@
                 <w:lang w:eastAsia="ja-JP"/>
               </w:rPr>
             </w:pPr>
+            <w:r>
+              <w:rPr>
+                <w:lang w:eastAsia="ja-JP"/>
+              </w:rPr>
+              <w:t>X</w:t>
+            </w:r>
           </w:p>
         </w:tc>
       </w:tr>
@@ -2368,6 +2428,12 @@
         </w:rPr>
         <w:t xml:space="preserve">Meeting Actual Start: </w:t>
       </w:r>
+      <w:r>
+        <w:rPr>
+          <w:rFonts w:ascii="Arial" w:hAnsi="Arial" w:cs="Arial"/>
+        </w:rPr>
+        <w:t>2:02pm</w:t>
+      </w:r>
     </w:p>
     <w:p>
       <w:pPr>
@@ -2528,6 +2594,24 @@
           <w:rFonts w:ascii="Arial" w:hAnsi="Arial" w:cs="Arial"/>
         </w:rPr>
         <w:t>STAGING and TRAINING may still need to be done.</w:t>
+      </w:r>
+    </w:p>
+    <w:p>
+      <w:pPr>
+        <w:numPr>
+          <w:ilvl w:val="3"/>
+          <w:numId w:val="48"/>
+        </w:numPr>
+        <w:jc w:val="left"/>
+        <w:rPr>
+          <w:rFonts w:ascii="Arial" w:hAnsi="Arial" w:cs="Arial"/>
+        </w:rPr>
+      </w:pPr>
+      <w:r>
+        <w:rPr>
+          <w:rFonts w:ascii="Arial" w:hAnsi="Arial" w:cs="Arial"/>
+        </w:rPr>
+        <w:t>Mike will follow up with Sarah.</w:t>
       </w:r>
     </w:p>
     <w:p>
@@ -2968,6 +3052,24 @@
     <w:p>
       <w:pPr>
         <w:numPr>
+          <w:ilvl w:val="2"/>
+          <w:numId w:val="48"/>
+        </w:numPr>
+        <w:jc w:val="left"/>
+        <w:rPr>
+          <w:rFonts w:ascii="Arial" w:hAnsi="Arial" w:cs="Arial"/>
+        </w:rPr>
+      </w:pPr>
+      <w:r>
+        <w:rPr>
+          <w:rFonts w:ascii="Arial" w:hAnsi="Arial" w:cs="Arial"/>
+        </w:rPr>
+        <w:t>Per Juli, update the verbiage on the homepage to reflect the change with caBIG – also need to remove global links on homepage.</w:t>
+      </w:r>
+    </w:p>
+    <w:p>
+      <w:pPr>
+        <w:numPr>
           <w:ilvl w:val="1"/>
           <w:numId w:val="48"/>
         </w:numPr>
@@ -3084,6 +3186,31 @@
         </w:rPr>
         <w:t>hese were created for TRANSCEND and she’s wondering if they need to be run for this release.</w:t>
       </w:r>
+      <w:r>
+        <w:rPr>
+          <w:rFonts w:ascii="Arial" w:hAnsi="Arial" w:cs="Arial"/>
+        </w:rPr>
+        <w:t xml:space="preserve"> – Need to find out if TRANSCEND is planning to upgrade (contact Eve Shalley).</w:t>
+      </w:r>
+    </w:p>
+    <w:p>
+      <w:pPr>
+        <w:numPr>
+          <w:ilvl w:val="5"/>
+          <w:numId w:val="48"/>
+        </w:numPr>
+        <w:jc w:val="left"/>
+        <w:rPr>
+          <w:rFonts w:ascii="Arial" w:hAnsi="Arial" w:cs="Arial"/>
+        </w:rPr>
+      </w:pPr>
+      <w:r>
+        <w:rPr>
+          <w:rFonts w:ascii="Arial" w:hAnsi="Arial" w:cs="Arial"/>
+        </w:rPr>
+        <w:lastRenderedPageBreak/>
+        <w:t>Invite Laxmi to one of status meetings.</w:t>
+      </w:r>
     </w:p>
     <w:p>
       <w:pPr>
@@ -3232,8 +3359,25 @@
         <w:rPr>
           <w:rFonts w:ascii="Arial" w:hAnsi="Arial" w:cs="Arial"/>
         </w:rPr>
-        <w:lastRenderedPageBreak/>
         <w:t>Production is at 93% - the changes to get to 100% are in this release</w:t>
+      </w:r>
+    </w:p>
+    <w:p>
+      <w:pPr>
+        <w:numPr>
+          <w:ilvl w:val="2"/>
+          <w:numId w:val="48"/>
+        </w:numPr>
+        <w:jc w:val="left"/>
+        <w:rPr>
+          <w:rFonts w:ascii="Arial" w:hAnsi="Arial" w:cs="Arial"/>
+        </w:rPr>
+      </w:pPr>
+      <w:r>
+        <w:rPr>
+          <w:rFonts w:ascii="Arial" w:hAnsi="Arial" w:cs="Arial"/>
+        </w:rPr>
+        <w:t>Need to delete caBIG verbiage as well – just say custom web portal.</w:t>
       </w:r>
     </w:p>
     <w:p>
@@ -3302,6 +3446,12 @@
         </w:rPr>
         <w:t>Update from Systems team:</w:t>
       </w:r>
+      <w:r>
+        <w:rPr>
+          <w:rFonts w:ascii="Arial" w:hAnsi="Arial"/>
+        </w:rPr>
+        <w:t xml:space="preserve"> None.</w:t>
+      </w:r>
     </w:p>
     <w:p>
       <w:pPr>
@@ -3320,6 +3470,12 @@
         </w:rPr>
         <w:t>Update from Documentation team:</w:t>
       </w:r>
+      <w:r>
+        <w:rPr>
+          <w:rFonts w:ascii="Arial" w:hAnsi="Arial"/>
+        </w:rPr>
+        <w:t xml:space="preserve"> None.</w:t>
+      </w:r>
     </w:p>
     <w:p>
       <w:pPr>
@@ -3343,6 +3499,12 @@
           <w:rFonts w:ascii="Arial" w:hAnsi="Arial"/>
         </w:rPr>
         <w:t xml:space="preserve"> </w:t>
+      </w:r>
+      <w:r>
+        <w:rPr>
+          <w:rFonts w:ascii="Arial" w:hAnsi="Arial"/>
+        </w:rPr>
+        <w:t>None.</w:t>
       </w:r>
     </w:p>
     <w:p>
@@ -3430,6 +3592,12 @@
           <w:rFonts w:ascii="Arial" w:hAnsi="Arial" w:cs="Arial"/>
         </w:rPr>
         <w:t xml:space="preserve">Meeting Actual End: </w:t>
+      </w:r>
+      <w:r>
+        <w:rPr>
+          <w:rFonts w:ascii="Arial" w:hAnsi="Arial" w:cs="Arial"/>
+        </w:rPr>
+        <w:t>2:24pm</w:t>
       </w:r>
     </w:p>
     <w:p>
@@ -3964,6 +4132,7 @@
               <w:rPr>
                 <w:rFonts w:ascii="Arial" w:hAnsi="Arial" w:cs="Arial"/>
               </w:rPr>
+              <w:lastRenderedPageBreak/>
               <w:t xml:space="preserve">82. </w:t>
             </w:r>
             <w:r>
@@ -4125,8 +4294,293 @@
               </w:rPr>
               <w:t>Assigned</w:t>
             </w:r>
+          </w:p>
+        </w:tc>
+      </w:tr>
+      <w:tr>
+        <w:trPr>
+          <w:trHeight w:val="270"/>
+        </w:trPr>
+        <w:tc>
+          <w:tcPr>
+            <w:tcW w:w="3167" w:type="dxa"/>
+            <w:shd w:val="clear" w:color="auto" w:fill="auto"/>
+          </w:tcPr>
+          <w:p>
+            <w:pPr>
+              <w:ind w:left="0"/>
+              <w:jc w:val="left"/>
+              <w:rPr>
+                <w:rFonts w:ascii="Arial" w:hAnsi="Arial" w:cs="Arial"/>
+              </w:rPr>
+            </w:pPr>
+            <w:r>
+              <w:rPr>
+                <w:rFonts w:ascii="Arial" w:hAnsi="Arial" w:cs="Arial"/>
+              </w:rPr>
+              <w:t xml:space="preserve">84. Follow up with Sarah Elkins on the status of </w:t>
+            </w:r>
+            <w:r>
+              <w:rPr>
+                <w:rFonts w:ascii="Arial" w:hAnsi="Arial" w:cs="Arial"/>
+              </w:rPr>
+              <w:t>updating AHP on caArray STAGE and TRAINING to use GitHub.</w:t>
+            </w:r>
+          </w:p>
+        </w:tc>
+        <w:tc>
+          <w:tcPr>
+            <w:tcW w:w="3167" w:type="dxa"/>
+            <w:shd w:val="clear" w:color="auto" w:fill="auto"/>
+          </w:tcPr>
+          <w:p>
+            <w:pPr>
+              <w:ind w:left="0"/>
+              <w:jc w:val="center"/>
+              <w:rPr>
+                <w:rFonts w:ascii="Arial" w:hAnsi="Arial" w:cs="Arial"/>
+              </w:rPr>
+            </w:pPr>
+            <w:r>
+              <w:rPr>
+                <w:rFonts w:ascii="Arial" w:hAnsi="Arial" w:cs="Arial"/>
+              </w:rPr>
+              <w:t>Mike Hunter</w:t>
+            </w:r>
+          </w:p>
+        </w:tc>
+        <w:tc>
+          <w:tcPr>
+            <w:tcW w:w="1583" w:type="dxa"/>
+            <w:shd w:val="clear" w:color="auto" w:fill="auto"/>
+          </w:tcPr>
+          <w:p>
+            <w:pPr>
+              <w:ind w:left="0"/>
+              <w:jc w:val="center"/>
+              <w:rPr>
+                <w:rFonts w:ascii="Arial" w:hAnsi="Arial" w:cs="Arial"/>
+              </w:rPr>
+            </w:pPr>
+            <w:r>
+              <w:rPr>
+                <w:rFonts w:ascii="Arial" w:hAnsi="Arial" w:cs="Arial"/>
+              </w:rPr>
+              <w:t>5/14/2013</w:t>
+            </w:r>
+          </w:p>
+        </w:tc>
+        <w:tc>
+          <w:tcPr>
+            <w:tcW w:w="1584" w:type="dxa"/>
+            <w:shd w:val="clear" w:color="auto" w:fill="auto"/>
+          </w:tcPr>
+          <w:p>
+            <w:pPr>
+              <w:ind w:left="0"/>
+              <w:jc w:val="center"/>
+              <w:rPr>
+                <w:rFonts w:ascii="Arial" w:hAnsi="Arial" w:cs="Arial"/>
+              </w:rPr>
+            </w:pPr>
+            <w:r>
+              <w:rPr>
+                <w:rFonts w:ascii="Arial" w:hAnsi="Arial" w:cs="Arial"/>
+              </w:rPr>
+              <w:t>Assigned</w:t>
+            </w:r>
+          </w:p>
+        </w:tc>
+      </w:tr>
+      <w:tr>
+        <w:trPr>
+          <w:trHeight w:val="270"/>
+        </w:trPr>
+        <w:tc>
+          <w:tcPr>
+            <w:tcW w:w="3167" w:type="dxa"/>
+            <w:shd w:val="clear" w:color="auto" w:fill="auto"/>
+          </w:tcPr>
+          <w:p>
+            <w:pPr>
+              <w:ind w:left="0"/>
+              <w:jc w:val="left"/>
+              <w:rPr>
+                <w:rFonts w:ascii="Arial" w:hAnsi="Arial" w:cs="Arial"/>
+              </w:rPr>
+            </w:pPr>
+            <w:r>
+              <w:rPr>
+                <w:rFonts w:ascii="Arial" w:hAnsi="Arial" w:cs="Arial"/>
+              </w:rPr>
+              <w:t>85. Contact Eva Shalley to find out if TRANSCEND plans to upgrade to the next release of caIntegrator.</w:t>
+            </w:r>
+          </w:p>
+        </w:tc>
+        <w:tc>
+          <w:tcPr>
+            <w:tcW w:w="3167" w:type="dxa"/>
+            <w:shd w:val="clear" w:color="auto" w:fill="auto"/>
+          </w:tcPr>
+          <w:p>
+            <w:pPr>
+              <w:ind w:left="0"/>
+              <w:jc w:val="center"/>
+              <w:rPr>
+                <w:rFonts w:ascii="Arial" w:hAnsi="Arial" w:cs="Arial"/>
+              </w:rPr>
+            </w:pPr>
+            <w:r>
+              <w:rPr>
+                <w:rFonts w:ascii="Arial" w:hAnsi="Arial" w:cs="Arial"/>
+              </w:rPr>
+              <w:t>Mike Hunter</w:t>
+            </w:r>
+          </w:p>
+        </w:tc>
+        <w:tc>
+          <w:tcPr>
+            <w:tcW w:w="1583" w:type="dxa"/>
+            <w:shd w:val="clear" w:color="auto" w:fill="auto"/>
+          </w:tcPr>
+          <w:p>
+            <w:pPr>
+              <w:ind w:left="0"/>
+              <w:jc w:val="center"/>
+              <w:rPr>
+                <w:rFonts w:ascii="Arial" w:hAnsi="Arial" w:cs="Arial"/>
+              </w:rPr>
+            </w:pPr>
+            <w:r>
+              <w:rPr>
+                <w:rFonts w:ascii="Arial" w:hAnsi="Arial" w:cs="Arial"/>
+              </w:rPr>
+              <w:t>5/14/2013</w:t>
+            </w:r>
+          </w:p>
+        </w:tc>
+        <w:tc>
+          <w:tcPr>
+            <w:tcW w:w="1584" w:type="dxa"/>
+            <w:shd w:val="clear" w:color="auto" w:fill="auto"/>
+          </w:tcPr>
+          <w:p>
+            <w:pPr>
+              <w:ind w:left="0"/>
+              <w:jc w:val="center"/>
+              <w:rPr>
+                <w:rFonts w:ascii="Arial" w:hAnsi="Arial" w:cs="Arial"/>
+              </w:rPr>
+            </w:pPr>
+            <w:r>
+              <w:rPr>
+                <w:rFonts w:ascii="Arial" w:hAnsi="Arial" w:cs="Arial"/>
+              </w:rPr>
+              <w:t>Assigned</w:t>
+            </w:r>
+          </w:p>
+        </w:tc>
+      </w:tr>
+      <w:tr>
+        <w:trPr>
+          <w:trHeight w:val="270"/>
+        </w:trPr>
+        <w:tc>
+          <w:tcPr>
+            <w:tcW w:w="3167" w:type="dxa"/>
+            <w:shd w:val="clear" w:color="auto" w:fill="auto"/>
+          </w:tcPr>
+          <w:p>
+            <w:pPr>
+              <w:ind w:left="0"/>
+              <w:jc w:val="left"/>
+              <w:rPr>
+                <w:rFonts w:ascii="Arial" w:hAnsi="Arial" w:cs="Arial"/>
+              </w:rPr>
+            </w:pPr>
+            <w:r>
+              <w:rPr>
+                <w:rFonts w:ascii="Arial" w:hAnsi="Arial" w:cs="Arial"/>
+              </w:rPr>
+              <w:t>86. Invite Laxmi Lolla to attend an upcoming status meeting to share her feedback and recommendations</w:t>
+            </w:r>
+            <w:r>
+              <w:rPr>
+                <w:rFonts w:ascii="Arial" w:hAnsi="Arial" w:cs="Arial"/>
+              </w:rPr>
+              <w:t xml:space="preserve"> regarding usability and performance</w:t>
+            </w:r>
             <w:bookmarkStart w:id="2" w:name="_GoBack"/>
             <w:bookmarkEnd w:id="2"/>
+            <w:r>
+              <w:rPr>
+                <w:rFonts w:ascii="Arial" w:hAnsi="Arial" w:cs="Arial"/>
+              </w:rPr>
+              <w:t>.</w:t>
+            </w:r>
+          </w:p>
+        </w:tc>
+        <w:tc>
+          <w:tcPr>
+            <w:tcW w:w="3167" w:type="dxa"/>
+            <w:shd w:val="clear" w:color="auto" w:fill="auto"/>
+          </w:tcPr>
+          <w:p>
+            <w:pPr>
+              <w:ind w:left="0"/>
+              <w:jc w:val="center"/>
+              <w:rPr>
+                <w:rFonts w:ascii="Arial" w:hAnsi="Arial" w:cs="Arial"/>
+              </w:rPr>
+            </w:pPr>
+            <w:r>
+              <w:rPr>
+                <w:rFonts w:ascii="Arial" w:hAnsi="Arial" w:cs="Arial"/>
+              </w:rPr>
+              <w:t>Ulli Wagner</w:t>
+            </w:r>
+          </w:p>
+        </w:tc>
+        <w:tc>
+          <w:tcPr>
+            <w:tcW w:w="1583" w:type="dxa"/>
+            <w:shd w:val="clear" w:color="auto" w:fill="auto"/>
+          </w:tcPr>
+          <w:p>
+            <w:pPr>
+              <w:ind w:left="0"/>
+              <w:jc w:val="center"/>
+              <w:rPr>
+                <w:rFonts w:ascii="Arial" w:hAnsi="Arial" w:cs="Arial"/>
+              </w:rPr>
+            </w:pPr>
+            <w:r>
+              <w:rPr>
+                <w:rFonts w:ascii="Arial" w:hAnsi="Arial" w:cs="Arial"/>
+              </w:rPr>
+              <w:t>5/14/2013</w:t>
+            </w:r>
+          </w:p>
+        </w:tc>
+        <w:tc>
+          <w:tcPr>
+            <w:tcW w:w="1584" w:type="dxa"/>
+            <w:shd w:val="clear" w:color="auto" w:fill="auto"/>
+          </w:tcPr>
+          <w:p>
+            <w:pPr>
+              <w:ind w:left="0"/>
+              <w:jc w:val="center"/>
+              <w:rPr>
+                <w:rFonts w:ascii="Arial" w:hAnsi="Arial" w:cs="Arial"/>
+              </w:rPr>
+            </w:pPr>
+            <w:r>
+              <w:rPr>
+                <w:rFonts w:ascii="Arial" w:hAnsi="Arial" w:cs="Arial"/>
+              </w:rPr>
+              <w:t>Assigned</w:t>
+            </w:r>
           </w:p>
         </w:tc>
       </w:tr>
@@ -4372,7 +4826,7 @@
         <w:noProof/>
         <w:sz w:val="20"/>
       </w:rPr>
-      <w:t>4</w:t>
+      <w:t>5</w:t>
     </w:r>
     <w:r>
       <w:rPr>
@@ -4747,17 +5201,17 @@
         <v:path o:extrusionok="f" gradientshapeok="t" o:connecttype="rect"/>
         <o:lock v:ext="edit" aspectratio="t"/>
       </v:shapetype>
-      <v:shape id="_x0000_i1047" type="#_x0000_t75" style="width:3in;height:3in" o:bullet="t"/>
+      <v:shape id="_x0000_i1059" type="#_x0000_t75" style="width:3in;height:3in" o:bullet="t"/>
     </w:pict>
   </w:numPicBullet>
   <w:numPicBullet w:numPicBulletId="1">
     <w:pict>
-      <v:shape id="_x0000_i1048" type="#_x0000_t75" style="width:3in;height:3in" o:bullet="t"/>
+      <v:shape id="_x0000_i1060" type="#_x0000_t75" style="width:3in;height:3in" o:bullet="t"/>
     </w:pict>
   </w:numPicBullet>
   <w:numPicBullet w:numPicBulletId="2">
     <w:pict>
-      <v:shape id="_x0000_i1049" type="#_x0000_t75" style="width:3in;height:3in" o:bullet="t"/>
+      <v:shape id="_x0000_i1061" type="#_x0000_t75" style="width:3in;height:3in" o:bullet="t"/>
     </w:pict>
   </w:numPicBullet>
   <w:abstractNum w:abstractNumId="0">
@@ -9237,7 +9691,7 @@
         <w:rFonts w:ascii="Courier New" w:hAnsi="Courier New" w:cs="Courier New" w:hint="default"/>
       </w:rPr>
     </w:lvl>
-    <w:lvl w:ilvl="5" w:tplc="04090005" w:tentative="1">
+    <w:lvl w:ilvl="5" w:tplc="04090005">
       <w:start w:val="1"/>
       <w:numFmt w:val="bullet"/>
       <w:lvlText w:val=""/>
@@ -14252,7 +14706,7 @@
 </file>
 
 <file path=customXml/itemProps4.xml><?xml version="1.0" encoding="utf-8"?>
-<ds:datastoreItem xmlns:ds="http://schemas.openxmlformats.org/officeDocument/2006/customXml" ds:itemID="{C4D5A40D-4409-694E-85B1-B72506688DD8}">
+<ds:datastoreItem xmlns:ds="http://schemas.openxmlformats.org/officeDocument/2006/customXml" ds:itemID="{27907E54-98DF-964A-8D20-2761ADD8709C}">
   <ds:schemaRefs>
     <ds:schemaRef ds:uri="http://schemas.openxmlformats.org/officeDocument/2006/bibliography"/>
   </ds:schemaRefs>

</xml_diff>